<commit_message>
Extracted some object scripts from OpenSim and saved them to text files.
</commit_message>
<xml_diff>
--- a/Documents/Complete Setup Instructions.docx
+++ b/Documents/Complete Setup Instructions.docx
@@ -29,7 +29,15 @@
         <w:ind w:left="360"/>
       </w:pPr>
       <w:r>
-        <w:t xml:space="preserve">Download and install WampServer from </w:t>
+        <w:t xml:space="preserve">Download and install </w:t>
+      </w:r>
+      <w:proofErr w:type="spellStart"/>
+      <w:r>
+        <w:t>WampServer</w:t>
+      </w:r>
+      <w:proofErr w:type="spellEnd"/>
+      <w:r>
+        <w:t xml:space="preserve"> from </w:t>
       </w:r>
       <w:hyperlink r:id="rId5" w:anchor="download-wrapper" w:history="1">
         <w:r>
@@ -53,7 +61,15 @@
         <w:ind w:left="360"/>
       </w:pPr>
       <w:r>
-        <w:t>Start WampServer.</w:t>
+        <w:t xml:space="preserve">Start </w:t>
+      </w:r>
+      <w:proofErr w:type="spellStart"/>
+      <w:r>
+        <w:t>WampServer</w:t>
+      </w:r>
+      <w:proofErr w:type="spellEnd"/>
+      <w:r>
+        <w:t>.</w:t>
       </w:r>
     </w:p>
     <w:p>
@@ -66,7 +82,23 @@
         <w:ind w:left="360"/>
       </w:pPr>
       <w:r>
-        <w:t>Use CMD to check that port 80 isn’t in use. Run ‘netstat –a –n’ and make sure TCP [::]:80 isn’t visible. If it is, the server won’t be able to start. Doing a search on the executable and port 80 should resolve the matter.</w:t>
+        <w:t>Use CMD to check that port 80 isn’t in use. Run ‘</w:t>
+      </w:r>
+      <w:proofErr w:type="spellStart"/>
+      <w:r>
+        <w:t>netstat</w:t>
+      </w:r>
+      <w:proofErr w:type="spellEnd"/>
+      <w:r>
+        <w:t xml:space="preserve"> –a –n’ and make sure TCP [</w:t>
+      </w:r>
+      <w:proofErr w:type="gramStart"/>
+      <w:r>
+        <w:t>::]</w:t>
+      </w:r>
+      <w:proofErr w:type="gramEnd"/>
+      <w:r>
+        <w:t>:80 isn’t visible. If it is, the server won’t be able to start. Doing a search on the executable and port 80 should resolve the matter.</w:t>
       </w:r>
     </w:p>
     <w:p>
@@ -79,7 +111,15 @@
         <w:ind w:left="360"/>
       </w:pPr>
       <w:r>
-        <w:t xml:space="preserve">Left-click on the WampServer tray icon and </w:t>
+        <w:t xml:space="preserve">Left-click on the </w:t>
+      </w:r>
+      <w:proofErr w:type="spellStart"/>
+      <w:r>
+        <w:t>WampServer</w:t>
+      </w:r>
+      <w:proofErr w:type="spellEnd"/>
+      <w:r>
+        <w:t xml:space="preserve"> tray icon and </w:t>
       </w:r>
       <w:r>
         <w:rPr>
@@ -101,7 +141,23 @@
         <w:ind w:left="360"/>
       </w:pPr>
       <w:r>
-        <w:t>Open a web browser and navigate to ‘localhost/phpmyadmin’; username ‘root’; no password.</w:t>
+        <w:t>Open a web browser and navigate to ‘</w:t>
+      </w:r>
+      <w:proofErr w:type="spellStart"/>
+      <w:r>
+        <w:t>localhost</w:t>
+      </w:r>
+      <w:proofErr w:type="spellEnd"/>
+      <w:r>
+        <w:t>/</w:t>
+      </w:r>
+      <w:proofErr w:type="spellStart"/>
+      <w:r>
+        <w:t>phpmyadmin</w:t>
+      </w:r>
+      <w:proofErr w:type="spellEnd"/>
+      <w:r>
+        <w:t>’; username ‘root’; no password.</w:t>
       </w:r>
     </w:p>
     <w:p>
@@ -176,10 +232,7 @@
         <w:ind w:left="981" w:hanging="261"/>
       </w:pPr>
       <w:r>
-        <w:rPr>
-          <w:i/>
-        </w:rPr>
-        <w:t>ProjectRoot</w:t>
+        <w:t>&lt;ProjectRoot&gt;</w:t>
       </w:r>
       <w:r>
         <w:t>\PHP_MYSQL\veis_knowledge_base.sql</w:t>
@@ -201,20 +254,35 @@
         <w:ind w:left="981" w:hanging="261"/>
       </w:pPr>
       <w:r>
-        <w:rPr>
-          <w:i/>
-        </w:rPr>
+        <w:t>&lt;</w:t>
+      </w:r>
+      <w:proofErr w:type="spellStart"/>
+      <w:r>
         <w:t>ProjectRoot</w:t>
       </w:r>
+      <w:proofErr w:type="spellEnd"/>
+      <w:r>
+        <w:t>&gt;</w:t>
+      </w:r>
       <w:r>
         <w:t>\</w:t>
       </w:r>
       <w:r>
-        <w:t>PHP_MYSQL\veis_logging.sql</w:t>
-      </w:r>
-      <w:r>
-        <w:t>\veis_loggin.sql</w:t>
-      </w:r>
+        <w:t>PHP_MYSQL\</w:t>
+      </w:r>
+      <w:proofErr w:type="spellStart"/>
+      <w:r>
+        <w:t>veis_logging.sql</w:t>
+      </w:r>
+      <w:proofErr w:type="spellEnd"/>
+      <w:r>
+        <w:t>\</w:t>
+      </w:r>
+      <w:proofErr w:type="spellStart"/>
+      <w:r>
+        <w:t>veis_loggin.sql</w:t>
+      </w:r>
+      <w:proofErr w:type="spellEnd"/>
     </w:p>
     <w:p>
       <w:pPr>
@@ -226,22 +294,39 @@
         <w:ind w:left="981" w:hanging="261"/>
       </w:pPr>
       <w:r>
-        <w:rPr>
-          <w:i/>
-        </w:rPr>
+        <w:t>&lt;ProjectRoot&gt;</w:t>
+      </w:r>
+      <w:r>
+        <w:t>\PHP_MYSQL\</w:t>
+      </w:r>
+      <w:r>
+        <w:t>veis_world_states.sql</w:t>
+      </w:r>
+      <w:r>
+        <w:t>\</w:t>
+      </w:r>
+      <w:r>
+        <w:t>veis_world_states.sql</w:t>
+      </w:r>
+    </w:p>
+    <w:p>
+      <w:pPr>
+        <w:pStyle w:val="ListParagraph"/>
+        <w:numPr>
+          <w:ilvl w:val="0"/>
+          <w:numId w:val="9"/>
+        </w:numPr>
+      </w:pPr>
+      <w:r>
+        <w:t>Now move the two folders in &lt;</w:t>
+      </w:r>
+      <w:proofErr w:type="spellStart"/>
+      <w:r>
         <w:t>ProjectRoot</w:t>
       </w:r>
-      <w:r>
-        <w:t>\PHP_MYSQL\</w:t>
-      </w:r>
-      <w:r>
-        <w:t>veis_world_states.sql</w:t>
-      </w:r>
-      <w:r>
-        <w:t>\</w:t>
-      </w:r>
-      <w:r>
-        <w:t>veis_world_states.sql</w:t>
+      <w:proofErr w:type="spellEnd"/>
+      <w:r>
+        <w:t>&gt;\PHP_MYSQL\www to your WAMP server. It’s likely to be C:\wamp\www.</w:t>
       </w:r>
     </w:p>
     <w:p>
@@ -261,7 +346,15 @@
         </w:numPr>
       </w:pPr>
       <w:r>
-        <w:t>Ensure you have a recent JDK installed (must be JDK; JRE etc will not suffice).</w:t>
+        <w:t xml:space="preserve">Ensure you have a recent JDK installed (must be JDK; JRE </w:t>
+      </w:r>
+      <w:proofErr w:type="spellStart"/>
+      <w:r>
+        <w:t>etc</w:t>
+      </w:r>
+      <w:proofErr w:type="spellEnd"/>
+      <w:r>
+        <w:t xml:space="preserve"> will not suffice).</w:t>
       </w:r>
     </w:p>
     <w:p>
@@ -328,11 +421,10 @@
         <w:t xml:space="preserve">Execute </w:t>
       </w:r>
       <w:r>
-        <w:rPr>
-          <w:i/>
-        </w:rPr>
-        <w:t>YAWLDirectory</w:t>
-      </w:r>
+        <w:t>&lt;YAWLDirectory&gt;</w:t>
+      </w:r>
+      <w:bookmarkStart w:id="0" w:name="_GoBack"/>
+      <w:bookmarkEnd w:id="0"/>
       <w:r>
         <w:t>\bin\startup.bat.</w:t>
       </w:r>
@@ -346,7 +438,23 @@
         </w:numPr>
       </w:pPr>
       <w:r>
-        <w:t>Open a web browser and navigate to ‘localhost:8080/resourceService’; username ‘admin’; password ‘YAWL’.</w:t>
+        <w:t>Open a web browser and navigate to ‘localhost</w:t>
+      </w:r>
+      <w:proofErr w:type="gramStart"/>
+      <w:r>
+        <w:t>:8080</w:t>
+      </w:r>
+      <w:proofErr w:type="gramEnd"/>
+      <w:r>
+        <w:t>/</w:t>
+      </w:r>
+      <w:proofErr w:type="spellStart"/>
+      <w:r>
+        <w:t>resourceService</w:t>
+      </w:r>
+      <w:proofErr w:type="spellEnd"/>
+      <w:r>
+        <w:t>’; username ‘admin’; password ‘YAWL’.</w:t>
       </w:r>
     </w:p>
     <w:p>
@@ -457,14 +565,24 @@
         <w:t xml:space="preserve">, open </w:t>
       </w:r>
       <w:r>
-        <w:rPr>
-          <w:i/>
-        </w:rPr>
+        <w:t>&lt;</w:t>
+      </w:r>
+      <w:proofErr w:type="spellStart"/>
+      <w:r>
         <w:t>ProjectRoot</w:t>
       </w:r>
-      <w:r>
-        <w:t>\YAWL\YAWL Specifications\YAWL Org Model.ybkp</w:t>
-      </w:r>
+      <w:proofErr w:type="spellEnd"/>
+      <w:r>
+        <w:t>&gt;</w:t>
+      </w:r>
+      <w:r>
+        <w:t xml:space="preserve">\YAWL\YAWL Specifications\YAWL Org </w:t>
+      </w:r>
+      <w:proofErr w:type="spellStart"/>
+      <w:r>
+        <w:t>Model.ybkp</w:t>
+      </w:r>
+      <w:proofErr w:type="spellEnd"/>
       <w:r>
         <w:t xml:space="preserve">, and click </w:t>
       </w:r>
@@ -529,14 +647,24 @@
         <w:t xml:space="preserve">, open </w:t>
       </w:r>
       <w:r>
-        <w:rPr>
-          <w:i/>
-        </w:rPr>
+        <w:t>&lt;</w:t>
+      </w:r>
+      <w:proofErr w:type="spellStart"/>
+      <w:r>
         <w:t>ProjectRoot</w:t>
       </w:r>
-      <w:r>
-        <w:t>\YAWL\YAWL Specifications\TramaCentreA.yawl</w:t>
-      </w:r>
+      <w:proofErr w:type="spellEnd"/>
+      <w:r>
+        <w:t>&gt;</w:t>
+      </w:r>
+      <w:r>
+        <w:t>\YAWL\YAWL Specifications\</w:t>
+      </w:r>
+      <w:proofErr w:type="spellStart"/>
+      <w:r>
+        <w:t>TramaCentreA.yawl</w:t>
+      </w:r>
+      <w:proofErr w:type="spellEnd"/>
       <w:r>
         <w:t xml:space="preserve">, and click </w:t>
       </w:r>
@@ -555,8 +683,13 @@
         <w:pStyle w:val="Heading1"/>
       </w:pPr>
       <w:r>
-        <w:t>Setting up veis</w:t>
-      </w:r>
+        <w:t xml:space="preserve">Setting up </w:t>
+      </w:r>
+      <w:proofErr w:type="spellStart"/>
+      <w:r>
+        <w:t>veis</w:t>
+      </w:r>
+      <w:proofErr w:type="spellEnd"/>
     </w:p>
     <w:p>
       <w:pPr>
@@ -569,22 +702,41 @@
       <w:r>
         <w:t>E</w:t>
       </w:r>
-      <w:bookmarkStart w:id="0" w:name="_GoBack"/>
-      <w:bookmarkEnd w:id="0"/>
       <w:r>
         <w:t xml:space="preserve">xecute </w:t>
       </w:r>
       <w:r>
-        <w:rPr>
-          <w:i/>
-        </w:rPr>
+        <w:t>&lt;</w:t>
+      </w:r>
+      <w:proofErr w:type="spellStart"/>
+      <w:r>
         <w:t>ProjectRoot</w:t>
       </w:r>
+      <w:proofErr w:type="spellEnd"/>
+      <w:r>
+        <w:t>&gt;</w:t>
+      </w:r>
       <w:r>
         <w:t>\</w:t>
       </w:r>
       <w:r>
-        <w:t>YAWL\veis_java_socket_server\veis\Run</w:t>
+        <w:t>YAWL\</w:t>
+      </w:r>
+      <w:proofErr w:type="spellStart"/>
+      <w:r>
+        <w:t>veis_java_socket_server</w:t>
+      </w:r>
+      <w:proofErr w:type="spellEnd"/>
+      <w:r>
+        <w:t>\</w:t>
+      </w:r>
+      <w:proofErr w:type="spellStart"/>
+      <w:r>
+        <w:t>veis</w:t>
+      </w:r>
+      <w:proofErr w:type="spellEnd"/>
+      <w:r>
+        <w:t>\Run</w:t>
       </w:r>
       <w:r>
         <w:t>.bat.</w:t>
@@ -595,8 +747,13 @@
         <w:pStyle w:val="Heading1"/>
       </w:pPr>
       <w:r>
-        <w:t>Setting up OpenSim</w:t>
-      </w:r>
+        <w:t xml:space="preserve">Setting up </w:t>
+      </w:r>
+      <w:proofErr w:type="spellStart"/>
+      <w:r>
+        <w:t>OpenSim</w:t>
+      </w:r>
+      <w:proofErr w:type="spellEnd"/>
     </w:p>
     <w:p>
       <w:pPr>
@@ -610,13 +767,26 @@
         <w:t xml:space="preserve">Execute </w:t>
       </w:r>
       <w:r>
-        <w:rPr>
-          <w:i/>
-        </w:rPr>
+        <w:t>&lt;</w:t>
+      </w:r>
+      <w:proofErr w:type="spellStart"/>
+      <w:r>
         <w:t>ProjectRoot</w:t>
       </w:r>
-      <w:r>
-        <w:t>\OpenSim 2013-12-15\bin</w:t>
+      <w:proofErr w:type="spellEnd"/>
+      <w:r>
+        <w:t>&gt;</w:t>
+      </w:r>
+      <w:r>
+        <w:t>\</w:t>
+      </w:r>
+      <w:proofErr w:type="spellStart"/>
+      <w:r>
+        <w:t>OpenSim</w:t>
+      </w:r>
+      <w:proofErr w:type="spellEnd"/>
+      <w:r>
+        <w:t xml:space="preserve"> 2013-12-15\bin</w:t>
       </w:r>
       <w:r>
         <w:t>\OpenSim.exe.</w:t>
@@ -634,10 +804,19 @@
         </w:numPr>
       </w:pPr>
       <w:r>
+        <w:lastRenderedPageBreak/>
         <w:t>Download, install, and run</w:t>
       </w:r>
       <w:r>
-        <w:t xml:space="preserve"> Firestorm Viewer for OpenSim from </w:t>
+        <w:t xml:space="preserve"> Firestorm Viewer for </w:t>
+      </w:r>
+      <w:proofErr w:type="spellStart"/>
+      <w:r>
+        <w:t>OpenSim</w:t>
+      </w:r>
+      <w:proofErr w:type="spellEnd"/>
+      <w:r>
+        <w:t xml:space="preserve"> from </w:t>
       </w:r>
       <w:hyperlink r:id="rId8" w:history="1">
         <w:r>
@@ -660,7 +839,6 @@
         </w:numPr>
       </w:pPr>
       <w:r>
-        <w:lastRenderedPageBreak/>
         <w:t xml:space="preserve">Down the bottom under </w:t>
       </w:r>
       <w:r>
@@ -697,7 +875,15 @@
         <w:t>Log into Grid</w:t>
       </w:r>
       <w:r>
-        <w:t xml:space="preserve"> to ‘localhost’. Now you can log in.</w:t>
+        <w:t xml:space="preserve"> to ‘</w:t>
+      </w:r>
+      <w:proofErr w:type="spellStart"/>
+      <w:r>
+        <w:t>localhost</w:t>
+      </w:r>
+      <w:proofErr w:type="spellEnd"/>
+      <w:r>
+        <w:t>’. Now you can log in.</w:t>
       </w:r>
     </w:p>
     <w:p>
@@ -751,7 +937,15 @@
         <w:t>Rendering</w:t>
       </w:r>
       <w:r>
-        <w:t xml:space="preserve">, and untick the box under </w:t>
+        <w:t xml:space="preserve">, and </w:t>
+      </w:r>
+      <w:proofErr w:type="spellStart"/>
+      <w:r>
+        <w:t>untick</w:t>
+      </w:r>
+      <w:proofErr w:type="spellEnd"/>
+      <w:r>
+        <w:t xml:space="preserve"> the box under </w:t>
       </w:r>
       <w:r>
         <w:rPr>

</xml_diff>